<commit_message>
fix multMtrix2Vector написал multMatrix2Matrix
</commit_message>
<xml_diff>
--- a/Lab-2/ход выполнения.docx
+++ b/Lab-2/ход выполнения.docx
@@ -229,7 +229,7 @@
         <w:spacing w:before="0" w:beforeAutospacing="0"/>
         <w:rPr>
           <w:rFonts w:ascii="Arial" w:hAnsi="Arial" w:cs="Arial"/>
-          <w:color w:val="373A3C"/>
+          <w:color w:val="70AD47" w:themeColor="accent6"/>
           <w:sz w:val="23"/>
           <w:szCs w:val="23"/>
         </w:rPr>
@@ -239,7 +239,7 @@
           <w:rFonts w:ascii="Arial" w:hAnsi="Arial" w:cs="Arial"/>
           <w:b/>
           <w:bCs/>
-          <w:color w:val="373A3C"/>
+          <w:color w:val="70AD47" w:themeColor="accent6"/>
           <w:sz w:val="23"/>
           <w:szCs w:val="23"/>
         </w:rPr>
@@ -294,7 +294,7 @@
         <w:spacing w:before="0" w:beforeAutospacing="0"/>
         <w:rPr>
           <w:rFonts w:ascii="Arial" w:hAnsi="Arial" w:cs="Arial"/>
-          <w:color w:val="373A3C"/>
+          <w:color w:val="70AD47" w:themeColor="accent6"/>
           <w:sz w:val="23"/>
           <w:szCs w:val="23"/>
         </w:rPr>
@@ -304,7 +304,7 @@
           <w:rFonts w:ascii="Arial" w:hAnsi="Arial" w:cs="Arial"/>
           <w:b/>
           <w:bCs/>
-          <w:color w:val="373A3C"/>
+          <w:color w:val="70AD47" w:themeColor="accent6"/>
           <w:sz w:val="23"/>
           <w:szCs w:val="23"/>
         </w:rPr>
@@ -313,7 +313,7 @@
       <w:r>
         <w:rPr>
           <w:rFonts w:ascii="Arial" w:hAnsi="Arial" w:cs="Arial"/>
-          <w:color w:val="373A3C"/>
+          <w:color w:val="70AD47" w:themeColor="accent6"/>
           <w:sz w:val="23"/>
           <w:szCs w:val="23"/>
         </w:rPr>
@@ -331,7 +331,7 @@
         <w:spacing w:before="0" w:beforeAutospacing="0"/>
         <w:rPr>
           <w:rFonts w:ascii="Arial" w:hAnsi="Arial" w:cs="Arial"/>
-          <w:color w:val="373A3C"/>
+          <w:color w:val="70AD47" w:themeColor="accent6"/>
           <w:sz w:val="23"/>
           <w:szCs w:val="23"/>
         </w:rPr>
@@ -341,7 +341,7 @@
           <w:rFonts w:ascii="Arial" w:hAnsi="Arial" w:cs="Arial"/>
           <w:b/>
           <w:bCs/>
-          <w:color w:val="373A3C"/>
+          <w:color w:val="70AD47" w:themeColor="accent6"/>
           <w:sz w:val="23"/>
           <w:szCs w:val="23"/>
         </w:rPr>
@@ -350,7 +350,7 @@
       <w:r>
         <w:rPr>
           <w:rFonts w:ascii="Arial" w:hAnsi="Arial" w:cs="Arial"/>
-          <w:color w:val="373A3C"/>
+          <w:color w:val="70AD47" w:themeColor="accent6"/>
           <w:sz w:val="23"/>
           <w:szCs w:val="23"/>
         </w:rPr>

</xml_diff>